<commit_message>
Push to the deadline
</commit_message>
<xml_diff>
--- a/Write Up.docx
+++ b/Write Up.docx
@@ -1,6 +1,6 @@
 
 <file path=word/document.xml><?xml version="1.0" encoding="utf-8"?>
-<w:document xmlns:wpc="http://schemas.microsoft.com/office/word/2010/wordprocessingCanvas" xmlns:mc="http://schemas.openxmlformats.org/markup-compatibility/2006" xmlns:o="urn:schemas-microsoft-com:office:office" xmlns:r="http://schemas.openxmlformats.org/officeDocument/2006/relationships" xmlns:m="http://schemas.openxmlformats.org/officeDocument/2006/math" xmlns:v="urn:schemas-microsoft-com:vml" xmlns:wp14="http://schemas.microsoft.com/office/word/2010/wordprocessingDrawing" xmlns:wp="http://schemas.openxmlformats.org/drawingml/2006/wordprocessingDrawing" xmlns:w10="urn:schemas-microsoft-com:office:word" xmlns:w="http://schemas.openxmlformats.org/wordprocessingml/2006/main" xmlns:w14="http://schemas.microsoft.com/office/word/2010/wordml" xmlns:w15="http://schemas.microsoft.com/office/word/2012/wordml" xmlns:wpg="http://schemas.microsoft.com/office/word/2010/wordprocessingGroup" xmlns:wpi="http://schemas.microsoft.com/office/word/2010/wordprocessingInk" xmlns:wne="http://schemas.microsoft.com/office/word/2006/wordml" xmlns:wps="http://schemas.microsoft.com/office/word/2010/wordprocessingShape" mc:Ignorable="w14 w15 wp14">
+<w:document xmlns:wpc="http://schemas.microsoft.com/office/word/2010/wordprocessingCanvas" xmlns:cx="http://schemas.microsoft.com/office/drawing/2014/chartex" xmlns:cx1="http://schemas.microsoft.com/office/drawing/2015/9/8/chartex" xmlns:cx2="http://schemas.microsoft.com/office/drawing/2015/10/21/chartex" xmlns:cx3="http://schemas.microsoft.com/office/drawing/2016/5/9/chartex" xmlns:cx4="http://schemas.microsoft.com/office/drawing/2016/5/10/chartex" xmlns:cx5="http://schemas.microsoft.com/office/drawing/2016/5/11/chartex" xmlns:cx6="http://schemas.microsoft.com/office/drawing/2016/5/12/chartex" xmlns:cx7="http://schemas.microsoft.com/office/drawing/2016/5/13/chartex" xmlns:cx8="http://schemas.microsoft.com/office/drawing/2016/5/14/chartex" xmlns:mc="http://schemas.openxmlformats.org/markup-compatibility/2006" xmlns:aink="http://schemas.microsoft.com/office/drawing/2016/ink" xmlns:am3d="http://schemas.microsoft.com/office/drawing/2017/model3d" xmlns:o="urn:schemas-microsoft-com:office:office" xmlns:r="http://schemas.openxmlformats.org/officeDocument/2006/relationships" xmlns:m="http://schemas.openxmlformats.org/officeDocument/2006/math" xmlns:v="urn:schemas-microsoft-com:vml" xmlns:wp14="http://schemas.microsoft.com/office/word/2010/wordprocessingDrawing" xmlns:wp="http://schemas.openxmlformats.org/drawingml/2006/wordprocessingDrawing" xmlns:w10="urn:schemas-microsoft-com:office:word" xmlns:w="http://schemas.openxmlformats.org/wordprocessingml/2006/main" xmlns:w14="http://schemas.microsoft.com/office/word/2010/wordml" xmlns:w15="http://schemas.microsoft.com/office/word/2012/wordml" xmlns:w16cid="http://schemas.microsoft.com/office/word/2016/wordml/cid" xmlns:w16se="http://schemas.microsoft.com/office/word/2015/wordml/symex" xmlns:wpg="http://schemas.microsoft.com/office/word/2010/wordprocessingGroup" xmlns:wpi="http://schemas.microsoft.com/office/word/2010/wordprocessingInk" xmlns:wne="http://schemas.microsoft.com/office/word/2006/wordml" xmlns:wps="http://schemas.microsoft.com/office/word/2010/wordprocessingShape" mc:Ignorable="w14 w15 w16se w16cid wp14">
   <w:body>
     <w:p>
       <w:pPr>
@@ -9,50 +9,247 @@
           <w:b/>
         </w:rPr>
       </w:pPr>
+      <w:r>
+        <w:rPr>
+          <w:b/>
+        </w:rPr>
+        <w:t>Replication of “Import Competition and Internal Migration”</w:t>
+      </w:r>
+    </w:p>
+    <w:p/>
+    <w:p>
+      <w:pPr>
+        <w:pStyle w:val="ListParagraph"/>
+        <w:numPr>
+          <w:ilvl w:val="0"/>
+          <w:numId w:val="1"/>
+        </w:numPr>
+        <w:rPr>
+          <w:b/>
+        </w:rPr>
+      </w:pPr>
+      <w:r>
+        <w:rPr>
+          <w:b/>
+        </w:rPr>
+        <w:t>Introduction: address the following four sets of questions.</w:t>
+      </w:r>
+    </w:p>
+    <w:p>
+      <w:r>
+        <w:t>What was the purpose of the research? What questions were asked and what the hypothesis were tested? Why are these questions a hypothesis of economic interest? What are the most important findings in the paper?</w:t>
+      </w:r>
+    </w:p>
+    <w:p/>
+    <w:p>
+      <w:r>
+        <w:t>How does this paper fit into the relevant literature? What were the findings at the time the paper was written? What was the contribution of this particular paper? What has been done on this topic since this paper was published?</w:t>
+      </w:r>
+    </w:p>
+    <w:p/>
+    <w:p>
+      <w:r>
+        <w:t>What data were used? Are they reliable or relevant? Are they rich enough to give meaningful answers to the key questions motivating the paper? What would constitute an ideal data set?</w:t>
+      </w:r>
+    </w:p>
+    <w:p/>
+    <w:p>
+      <w:r>
+        <w:t>How is the research conducted? Does the technique used make sense for this problem and do they appear to have been correctly implemented? What assumptions are needed to draw inferences about causation from the results presented in the paper?</w:t>
+      </w:r>
+    </w:p>
+    <w:p/>
+    <w:p>
+      <w:pPr>
+        <w:pStyle w:val="ListParagraph"/>
+        <w:numPr>
+          <w:ilvl w:val="0"/>
+          <w:numId w:val="1"/>
+        </w:numPr>
+        <w:rPr>
+          <w:b/>
+        </w:rPr>
+      </w:pPr>
+      <w:r>
+        <w:rPr>
+          <w:b/>
+        </w:rPr>
+        <w:t>Replication</w:t>
+      </w:r>
+    </w:p>
+    <w:p>
+      <w:r>
+        <w:t xml:space="preserve">Figure 1, </w:t>
+      </w:r>
+      <w:r>
+        <w:t xml:space="preserve">Figure A1, </w:t>
+      </w:r>
+      <w:r>
+        <w:t xml:space="preserve">Figure </w:t>
+      </w:r>
+      <w:r>
+        <w:t xml:space="preserve">A2, </w:t>
+      </w:r>
+      <w:r>
+        <w:t>draft2(B)</w:t>
+      </w:r>
+    </w:p>
+    <w:p>
+      <w:r>
+        <w:t>Table 1, Table A1, Table 2, Table 3</w:t>
+      </w:r>
+    </w:p>
+    <w:p>
+      <w:pPr>
+        <w:pStyle w:val="ListParagraph"/>
+        <w:numPr>
+          <w:ilvl w:val="0"/>
+          <w:numId w:val="1"/>
+        </w:numPr>
+        <w:rPr>
+          <w:b/>
+        </w:rPr>
+      </w:pPr>
+      <w:r>
+        <w:rPr>
+          <w:b/>
+        </w:rPr>
+        <w:t>Discussion on why results differ</w:t>
+      </w:r>
+    </w:p>
+    <w:p>
+      <w:r>
+        <w:t>IPUMS 2010, 3-year ACS data crosswalk was not specified</w:t>
+      </w:r>
+    </w:p>
+    <w:p/>
+    <w:p>
+      <w:pPr>
+        <w:pStyle w:val="ListParagraph"/>
+        <w:numPr>
+          <w:ilvl w:val="0"/>
+          <w:numId w:val="1"/>
+        </w:numPr>
+        <w:rPr>
+          <w:b/>
+        </w:rPr>
+      </w:pPr>
       <w:bookmarkStart w:id="0" w:name="_GoBack"/>
-      <w:r>
-        <w:rPr>
-          <w:b/>
-        </w:rPr>
-        <w:t>Replication of “Import Competition and Internal Migration”</w:t>
-      </w:r>
-    </w:p>
-    <w:bookmarkEnd w:id="0"/>
+      <w:bookmarkEnd w:id="0"/>
+      <w:r>
+        <w:rPr>
+          <w:b/>
+        </w:rPr>
+        <w:t>Extension</w:t>
+      </w:r>
+    </w:p>
+    <w:p>
+      <w:pPr>
+        <w:ind w:left="360"/>
+        <w:rPr>
+          <w:b/>
+        </w:rPr>
+      </w:pPr>
+      <w:r>
+        <w:rPr>
+          <w:b/>
+        </w:rPr>
+        <w:t>???</w:t>
+      </w:r>
+    </w:p>
+    <w:p>
+      <w:pPr>
+        <w:ind w:left="360"/>
+        <w:rPr>
+          <w:b/>
+        </w:rPr>
+      </w:pPr>
+      <w:r>
+        <w:rPr>
+          <w:b/>
+        </w:rPr>
+        <w:t xml:space="preserve">Use 2010 census data as robustness check? I should spend my Monday at the NBER then because I need to finish up!!!!!! Cancel </w:t>
+      </w:r>
+      <w:proofErr w:type="spellStart"/>
+      <w:r>
+        <w:rPr>
+          <w:b/>
+        </w:rPr>
+        <w:t>Mon&amp;Tue</w:t>
+      </w:r>
+      <w:proofErr w:type="spellEnd"/>
+      <w:r>
+        <w:rPr>
+          <w:b/>
+        </w:rPr>
+        <w:t xml:space="preserve"> conference!!! </w:t>
+      </w:r>
+    </w:p>
+    <w:p>
+      <w:pPr>
+        <w:ind w:left="360"/>
+        <w:rPr>
+          <w:b/>
+        </w:rPr>
+      </w:pPr>
+    </w:p>
+    <w:p>
+      <w:pPr>
+        <w:pStyle w:val="ListParagraph"/>
+        <w:rPr>
+          <w:b/>
+        </w:rPr>
+      </w:pPr>
+    </w:p>
+    <w:p>
+      <w:pPr>
+        <w:pStyle w:val="ListParagraph"/>
+        <w:numPr>
+          <w:ilvl w:val="0"/>
+          <w:numId w:val="1"/>
+        </w:numPr>
+        <w:rPr>
+          <w:b/>
+        </w:rPr>
+      </w:pPr>
+      <w:r>
+        <w:rPr>
+          <w:b/>
+        </w:rPr>
+        <w:t>Conclusion</w:t>
+      </w:r>
+    </w:p>
     <w:p/>
     <w:p>
       <w:r>
-        <w:t>What was the purpose of the research? What questions were asked and what the hypothesis were tested? Why are these questions a hypothesis of economic interest? What are the most important findings in the paper?</w:t>
-      </w:r>
-    </w:p>
-    <w:p/>
-    <w:p>
-      <w:r>
-        <w:t>How does this paper fit into the relevant literature? What were the findings at the time the paper was written? What was the contribution of this particular paper? What has been done on this topic since this paper was published?</w:t>
-      </w:r>
-    </w:p>
-    <w:p/>
-    <w:p>
-      <w:r>
-        <w:t>What data were used? Are they reliable or relevant? Are they rich enough to give meaningful answers to the key questions motivating the paper? What would constitute an ideal data set?</w:t>
-      </w:r>
-    </w:p>
-    <w:p/>
-    <w:p>
-      <w:r>
-        <w:t>How is the research conducted? Does the technique used make sense for this problem and do they appear to have been correctly implemented? What assumptions are needed to draw inferences about causation from the results presented in the paper?</w:t>
-      </w:r>
-    </w:p>
-    <w:p/>
-    <w:p>
-      <w:r>
-        <w:t>Replication Result</w:t>
-      </w:r>
-    </w:p>
-    <w:p/>
-    <w:p>
-      <w:r>
-        <w:t>Extension: motivation, method, data, empirical specification, result;</w:t>
-      </w:r>
+        <w:lastRenderedPageBreak/>
+        <w:t>Reference</w:t>
+      </w:r>
+    </w:p>
+    <w:p>
+      <w:proofErr w:type="spellStart"/>
+      <w:r>
+        <w:t>Restat</w:t>
+      </w:r>
+      <w:proofErr w:type="spellEnd"/>
+    </w:p>
+    <w:p>
+      <w:r>
+        <w:t xml:space="preserve">Jonathan </w:t>
+      </w:r>
+      <w:proofErr w:type="spellStart"/>
+      <w:r>
+        <w:t>dingel</w:t>
+      </w:r>
+      <w:proofErr w:type="spellEnd"/>
+      <w:r>
+        <w:t xml:space="preserve"> + don </w:t>
+      </w:r>
+      <w:proofErr w:type="spellStart"/>
+      <w:r>
+        <w:t>davis</w:t>
+      </w:r>
+      <w:proofErr w:type="spellEnd"/>
     </w:p>
     <w:sectPr>
       <w:pgSz w:w="12240" w:h="15840"/>
@@ -64,8 +261,137 @@
 </w:document>
 </file>
 
+<file path=word/numbering.xml><?xml version="1.0" encoding="utf-8"?>
+<w:numbering xmlns:wpc="http://schemas.microsoft.com/office/word/2010/wordprocessingCanvas" xmlns:cx="http://schemas.microsoft.com/office/drawing/2014/chartex" xmlns:cx1="http://schemas.microsoft.com/office/drawing/2015/9/8/chartex" xmlns:cx2="http://schemas.microsoft.com/office/drawing/2015/10/21/chartex" xmlns:cx3="http://schemas.microsoft.com/office/drawing/2016/5/9/chartex" xmlns:cx4="http://schemas.microsoft.com/office/drawing/2016/5/10/chartex" xmlns:cx5="http://schemas.microsoft.com/office/drawing/2016/5/11/chartex" xmlns:cx6="http://schemas.microsoft.com/office/drawing/2016/5/12/chartex" xmlns:cx7="http://schemas.microsoft.com/office/drawing/2016/5/13/chartex" xmlns:cx8="http://schemas.microsoft.com/office/drawing/2016/5/14/chartex" xmlns:mc="http://schemas.openxmlformats.org/markup-compatibility/2006" xmlns:aink="http://schemas.microsoft.com/office/drawing/2016/ink" xmlns:am3d="http://schemas.microsoft.com/office/drawing/2017/model3d" xmlns:o="urn:schemas-microsoft-com:office:office" xmlns:r="http://schemas.openxmlformats.org/officeDocument/2006/relationships" xmlns:m="http://schemas.openxmlformats.org/officeDocument/2006/math" xmlns:v="urn:schemas-microsoft-com:vml" xmlns:wp14="http://schemas.microsoft.com/office/word/2010/wordprocessingDrawing" xmlns:wp="http://schemas.openxmlformats.org/drawingml/2006/wordprocessingDrawing" xmlns:w10="urn:schemas-microsoft-com:office:word" xmlns:w="http://schemas.openxmlformats.org/wordprocessingml/2006/main" xmlns:w14="http://schemas.microsoft.com/office/word/2010/wordml" xmlns:w15="http://schemas.microsoft.com/office/word/2012/wordml" xmlns:w16cid="http://schemas.microsoft.com/office/word/2016/wordml/cid" xmlns:w16se="http://schemas.microsoft.com/office/word/2015/wordml/symex" xmlns:wpg="http://schemas.microsoft.com/office/word/2010/wordprocessingGroup" xmlns:wpi="http://schemas.microsoft.com/office/word/2010/wordprocessingInk" xmlns:wne="http://schemas.microsoft.com/office/word/2006/wordml" xmlns:wps="http://schemas.microsoft.com/office/word/2010/wordprocessingShape" mc:Ignorable="w14 w15 w16se w16cid wp14">
+  <w:abstractNum w:abstractNumId="0" w15:restartNumberingAfterBreak="0">
+    <w:nsid w:val="2A5823BF"/>
+    <w:multiLevelType w:val="multilevel"/>
+    <w:tmpl w:val="50E8278A"/>
+    <w:lvl w:ilvl="0">
+      <w:start w:val="1"/>
+      <w:numFmt w:val="decimal"/>
+      <w:lvlText w:val="%1."/>
+      <w:lvlJc w:val="left"/>
+      <w:pPr>
+        <w:ind w:left="720" w:hanging="360"/>
+      </w:pPr>
+      <w:rPr>
+        <w:rFonts w:hint="default"/>
+      </w:rPr>
+    </w:lvl>
+    <w:lvl w:ilvl="1">
+      <w:start w:val="1"/>
+      <w:numFmt w:val="decimal"/>
+      <w:isLgl/>
+      <w:lvlText w:val="%1.%2"/>
+      <w:lvlJc w:val="left"/>
+      <w:pPr>
+        <w:ind w:left="720" w:hanging="360"/>
+      </w:pPr>
+      <w:rPr>
+        <w:rFonts w:hint="default"/>
+      </w:rPr>
+    </w:lvl>
+    <w:lvl w:ilvl="2">
+      <w:start w:val="1"/>
+      <w:numFmt w:val="decimal"/>
+      <w:isLgl/>
+      <w:lvlText w:val="%1.%2.%3"/>
+      <w:lvlJc w:val="left"/>
+      <w:pPr>
+        <w:ind w:left="1080" w:hanging="720"/>
+      </w:pPr>
+      <w:rPr>
+        <w:rFonts w:hint="default"/>
+      </w:rPr>
+    </w:lvl>
+    <w:lvl w:ilvl="3">
+      <w:start w:val="1"/>
+      <w:numFmt w:val="decimal"/>
+      <w:isLgl/>
+      <w:lvlText w:val="%1.%2.%3.%4"/>
+      <w:lvlJc w:val="left"/>
+      <w:pPr>
+        <w:ind w:left="1080" w:hanging="720"/>
+      </w:pPr>
+      <w:rPr>
+        <w:rFonts w:hint="default"/>
+      </w:rPr>
+    </w:lvl>
+    <w:lvl w:ilvl="4">
+      <w:start w:val="1"/>
+      <w:numFmt w:val="decimal"/>
+      <w:isLgl/>
+      <w:lvlText w:val="%1.%2.%3.%4.%5"/>
+      <w:lvlJc w:val="left"/>
+      <w:pPr>
+        <w:ind w:left="1440" w:hanging="1080"/>
+      </w:pPr>
+      <w:rPr>
+        <w:rFonts w:hint="default"/>
+      </w:rPr>
+    </w:lvl>
+    <w:lvl w:ilvl="5">
+      <w:start w:val="1"/>
+      <w:numFmt w:val="decimal"/>
+      <w:isLgl/>
+      <w:lvlText w:val="%1.%2.%3.%4.%5.%6"/>
+      <w:lvlJc w:val="left"/>
+      <w:pPr>
+        <w:ind w:left="1440" w:hanging="1080"/>
+      </w:pPr>
+      <w:rPr>
+        <w:rFonts w:hint="default"/>
+      </w:rPr>
+    </w:lvl>
+    <w:lvl w:ilvl="6">
+      <w:start w:val="1"/>
+      <w:numFmt w:val="decimal"/>
+      <w:isLgl/>
+      <w:lvlText w:val="%1.%2.%3.%4.%5.%6.%7"/>
+      <w:lvlJc w:val="left"/>
+      <w:pPr>
+        <w:ind w:left="1800" w:hanging="1440"/>
+      </w:pPr>
+      <w:rPr>
+        <w:rFonts w:hint="default"/>
+      </w:rPr>
+    </w:lvl>
+    <w:lvl w:ilvl="7">
+      <w:start w:val="1"/>
+      <w:numFmt w:val="decimal"/>
+      <w:isLgl/>
+      <w:lvlText w:val="%1.%2.%3.%4.%5.%6.%7.%8"/>
+      <w:lvlJc w:val="left"/>
+      <w:pPr>
+        <w:ind w:left="1800" w:hanging="1440"/>
+      </w:pPr>
+      <w:rPr>
+        <w:rFonts w:hint="default"/>
+      </w:rPr>
+    </w:lvl>
+    <w:lvl w:ilvl="8">
+      <w:start w:val="1"/>
+      <w:numFmt w:val="decimal"/>
+      <w:isLgl/>
+      <w:lvlText w:val="%1.%2.%3.%4.%5.%6.%7.%8.%9"/>
+      <w:lvlJc w:val="left"/>
+      <w:pPr>
+        <w:ind w:left="2160" w:hanging="1800"/>
+      </w:pPr>
+      <w:rPr>
+        <w:rFonts w:hint="default"/>
+      </w:rPr>
+    </w:lvl>
+  </w:abstractNum>
+  <w:num w:numId="1">
+    <w:abstractNumId w:val="0"/>
+  </w:num>
+</w:numbering>
+</file>
+
 <file path=word/styles.xml><?xml version="1.0" encoding="utf-8"?>
-<w:styles xmlns:mc="http://schemas.openxmlformats.org/markup-compatibility/2006" xmlns:r="http://schemas.openxmlformats.org/officeDocument/2006/relationships" xmlns:w="http://schemas.openxmlformats.org/wordprocessingml/2006/main" xmlns:w14="http://schemas.microsoft.com/office/word/2010/wordml" xmlns:w15="http://schemas.microsoft.com/office/word/2012/wordml" mc:Ignorable="w14 w15">
+<w:styles xmlns:mc="http://schemas.openxmlformats.org/markup-compatibility/2006" xmlns:r="http://schemas.openxmlformats.org/officeDocument/2006/relationships" xmlns:w="http://schemas.openxmlformats.org/wordprocessingml/2006/main" xmlns:w14="http://schemas.microsoft.com/office/word/2010/wordml" xmlns:w15="http://schemas.microsoft.com/office/word/2012/wordml" xmlns:w16cid="http://schemas.microsoft.com/office/word/2016/wordml/cid" xmlns:w16se="http://schemas.microsoft.com/office/word/2015/wordml/symex" mc:Ignorable="w14 w15 w16se w16cid">
   <w:docDefaults>
     <w:rPrDefault>
       <w:rPr>
@@ -81,7 +407,7 @@
       </w:pPr>
     </w:pPrDefault>
   </w:docDefaults>
-  <w:latentStyles w:defLockedState="0" w:defUIPriority="99" w:defSemiHidden="0" w:defUnhideWhenUsed="0" w:defQFormat="0" w:count="371">
+  <w:latentStyles w:defLockedState="0" w:defUIPriority="99" w:defSemiHidden="0" w:defUnhideWhenUsed="0" w:defQFormat="0" w:count="375">
     <w:lsdException w:name="Normal" w:uiPriority="0" w:qFormat="1"/>
     <w:lsdException w:name="heading 1" w:uiPriority="9" w:qFormat="1"/>
     <w:lsdException w:name="heading 2" w:semiHidden="1" w:uiPriority="9" w:unhideWhenUsed="1" w:qFormat="1"/>
@@ -187,7 +513,6 @@
     <w:lsdException w:name="HTML Sample" w:semiHidden="1" w:unhideWhenUsed="1"/>
     <w:lsdException w:name="HTML Typewriter" w:semiHidden="1" w:unhideWhenUsed="1"/>
     <w:lsdException w:name="HTML Variable" w:semiHidden="1" w:unhideWhenUsed="1"/>
-    <w:lsdException w:name="Normal Table" w:semiHidden="1" w:unhideWhenUsed="1"/>
     <w:lsdException w:name="annotation subject" w:semiHidden="1" w:unhideWhenUsed="1"/>
     <w:lsdException w:name="No List" w:semiHidden="1" w:unhideWhenUsed="1"/>
     <w:lsdException w:name="Outline List 1" w:semiHidden="1" w:unhideWhenUsed="1"/>
@@ -231,10 +556,8 @@
     <w:lsdException w:name="Table Elegant" w:semiHidden="1" w:unhideWhenUsed="1"/>
     <w:lsdException w:name="Table Professional" w:semiHidden="1" w:unhideWhenUsed="1"/>
     <w:lsdException w:name="Table Subtle 1" w:semiHidden="1" w:unhideWhenUsed="1"/>
-    <w:lsdException w:name="Table Subtle 2" w:semiHidden="1" w:unhideWhenUsed="1"/>
     <w:lsdException w:name="Table Web 1" w:semiHidden="1" w:unhideWhenUsed="1"/>
     <w:lsdException w:name="Table Web 2" w:semiHidden="1" w:unhideWhenUsed="1"/>
-    <w:lsdException w:name="Table Web 3" w:semiHidden="1" w:unhideWhenUsed="1"/>
     <w:lsdException w:name="Balloon Text" w:semiHidden="1" w:unhideWhenUsed="1"/>
     <w:lsdException w:name="Table Grid" w:uiPriority="39"/>
     <w:lsdException w:name="Table Theme" w:semiHidden="1" w:unhideWhenUsed="1"/>
@@ -453,6 +776,10 @@
     <w:lsdException w:name="List Table 5 Dark Accent 6" w:uiPriority="50"/>
     <w:lsdException w:name="List Table 6 Colorful Accent 6" w:uiPriority="51"/>
     <w:lsdException w:name="List Table 7 Colorful Accent 6" w:uiPriority="52"/>
+    <w:lsdException w:name="Mention" w:semiHidden="1" w:unhideWhenUsed="1"/>
+    <w:lsdException w:name="Smart Hyperlink" w:semiHidden="1" w:unhideWhenUsed="1"/>
+    <w:lsdException w:name="Hashtag" w:semiHidden="1" w:unhideWhenUsed="1"/>
+    <w:lsdException w:name="Unresolved Mention" w:semiHidden="1" w:unhideWhenUsed="1"/>
   </w:latentStyles>
   <w:style w:type="paragraph" w:default="1" w:styleId="Normal">
     <w:name w:val="Normal"/>
@@ -484,6 +811,17 @@
     <w:uiPriority w:val="99"/>
     <w:semiHidden/>
     <w:unhideWhenUsed/>
+  </w:style>
+  <w:style w:type="paragraph" w:styleId="ListParagraph">
+    <w:name w:val="List Paragraph"/>
+    <w:basedOn w:val="Normal"/>
+    <w:uiPriority w:val="34"/>
+    <w:qFormat/>
+    <w:rsid w:val="000B7830"/>
+    <w:pPr>
+      <w:ind w:left="720"/>
+      <w:contextualSpacing/>
+    </w:pPr>
   </w:style>
 </w:styles>
 </file>

</xml_diff>

<commit_message>
missing T2T3 and extension
</commit_message>
<xml_diff>
--- a/Write Up.docx
+++ b/Write Up.docx
@@ -1,6 +1,6 @@
 
 <file path=word/document.xml><?xml version="1.0" encoding="utf-8"?>
-<w:document xmlns:wpc="http://schemas.microsoft.com/office/word/2010/wordprocessingCanvas" xmlns:cx="http://schemas.microsoft.com/office/drawing/2014/chartex" xmlns:cx1="http://schemas.microsoft.com/office/drawing/2015/9/8/chartex" xmlns:cx2="http://schemas.microsoft.com/office/drawing/2015/10/21/chartex" xmlns:cx3="http://schemas.microsoft.com/office/drawing/2016/5/9/chartex" xmlns:cx4="http://schemas.microsoft.com/office/drawing/2016/5/10/chartex" xmlns:cx5="http://schemas.microsoft.com/office/drawing/2016/5/11/chartex" xmlns:cx6="http://schemas.microsoft.com/office/drawing/2016/5/12/chartex" xmlns:cx7="http://schemas.microsoft.com/office/drawing/2016/5/13/chartex" xmlns:cx8="http://schemas.microsoft.com/office/drawing/2016/5/14/chartex" xmlns:mc="http://schemas.openxmlformats.org/markup-compatibility/2006" xmlns:aink="http://schemas.microsoft.com/office/drawing/2016/ink" xmlns:am3d="http://schemas.microsoft.com/office/drawing/2017/model3d" xmlns:o="urn:schemas-microsoft-com:office:office" xmlns:r="http://schemas.openxmlformats.org/officeDocument/2006/relationships" xmlns:m="http://schemas.openxmlformats.org/officeDocument/2006/math" xmlns:v="urn:schemas-microsoft-com:vml" xmlns:wp14="http://schemas.microsoft.com/office/word/2010/wordprocessingDrawing" xmlns:wp="http://schemas.openxmlformats.org/drawingml/2006/wordprocessingDrawing" xmlns:w10="urn:schemas-microsoft-com:office:word" xmlns:w="http://schemas.openxmlformats.org/wordprocessingml/2006/main" xmlns:w14="http://schemas.microsoft.com/office/word/2010/wordml" xmlns:w15="http://schemas.microsoft.com/office/word/2012/wordml" xmlns:w16cid="http://schemas.microsoft.com/office/word/2016/wordml/cid" xmlns:w16se="http://schemas.microsoft.com/office/word/2015/wordml/symex" xmlns:wpg="http://schemas.microsoft.com/office/word/2010/wordprocessingGroup" xmlns:wpi="http://schemas.microsoft.com/office/word/2010/wordprocessingInk" xmlns:wne="http://schemas.microsoft.com/office/word/2006/wordml" xmlns:wps="http://schemas.microsoft.com/office/word/2010/wordprocessingShape" mc:Ignorable="w14 w15 w16se w16cid wp14">
+<w:document xmlns:wpc="http://schemas.microsoft.com/office/word/2010/wordprocessingCanvas" xmlns:mc="http://schemas.openxmlformats.org/markup-compatibility/2006" xmlns:o="urn:schemas-microsoft-com:office:office" xmlns:r="http://schemas.openxmlformats.org/officeDocument/2006/relationships" xmlns:m="http://schemas.openxmlformats.org/officeDocument/2006/math" xmlns:v="urn:schemas-microsoft-com:vml" xmlns:wp14="http://schemas.microsoft.com/office/word/2010/wordprocessingDrawing" xmlns:wp="http://schemas.openxmlformats.org/drawingml/2006/wordprocessingDrawing" xmlns:w10="urn:schemas-microsoft-com:office:word" xmlns:w="http://schemas.openxmlformats.org/wordprocessingml/2006/main" xmlns:w14="http://schemas.microsoft.com/office/word/2010/wordml" xmlns:w15="http://schemas.microsoft.com/office/word/2012/wordml" xmlns:wpg="http://schemas.microsoft.com/office/word/2010/wordprocessingGroup" xmlns:wpi="http://schemas.microsoft.com/office/word/2010/wordprocessingInk" xmlns:wne="http://schemas.microsoft.com/office/word/2006/wordml" xmlns:wps="http://schemas.microsoft.com/office/word/2010/wordprocessingShape" mc:Ignorable="w14 w15 wp14">
   <w:body>
     <w:p>
       <w:pPr>
@@ -40,7 +40,10 @@
         <w:t>What was the purpose of the research? What questions were asked and what the hypothesis were tested? Why are these questions a hypothesis of economic interest? What are the most important findings in the paper?</w:t>
       </w:r>
     </w:p>
-    <w:p/>
+    <w:p>
+      <w:bookmarkStart w:id="0" w:name="_GoBack"/>
+      <w:bookmarkEnd w:id="0"/>
+    </w:p>
     <w:p>
       <w:r>
         <w:t>How does this paper fit into the relevant literature? What were the findings at the time the paper was written? What was the contribution of this particular paper? What has been done on this topic since this paper was published?</w:t>
@@ -82,22 +85,41 @@
         <w:t xml:space="preserve">Figure 1, </w:t>
       </w:r>
       <w:r>
-        <w:t xml:space="preserve">Figure A1, </w:t>
-      </w:r>
-      <w:r>
-        <w:t xml:space="preserve">Figure </w:t>
-      </w:r>
-      <w:r>
-        <w:t xml:space="preserve">A2, </w:t>
-      </w:r>
-      <w:r>
-        <w:t>draft2(B)</w:t>
+        <w:t>Figure 2 (four panels)</w:t>
       </w:r>
     </w:p>
     <w:p>
       <w:r>
         <w:t>Table 1, Table A1, Table 2, Table 3</w:t>
       </w:r>
+    </w:p>
+    <w:p>
+      <w:pPr>
+        <w:rPr>
+          <w:b/>
+        </w:rPr>
+      </w:pPr>
+    </w:p>
+    <w:p>
+      <w:pPr>
+        <w:rPr>
+          <w:b/>
+        </w:rPr>
+      </w:pPr>
+    </w:p>
+    <w:p>
+      <w:pPr>
+        <w:rPr>
+          <w:b/>
+        </w:rPr>
+      </w:pPr>
+    </w:p>
+    <w:p>
+      <w:pPr>
+        <w:rPr>
+          <w:b/>
+        </w:rPr>
+      </w:pPr>
     </w:p>
     <w:p>
       <w:pPr>
@@ -134,8 +156,6 @@
           <w:b/>
         </w:rPr>
       </w:pPr>
-      <w:bookmarkStart w:id="0" w:name="_GoBack"/>
-      <w:bookmarkEnd w:id="0"/>
       <w:r>
         <w:rPr>
           <w:b/>
@@ -222,7 +242,6 @@
     <w:p/>
     <w:p>
       <w:r>
-        <w:lastRenderedPageBreak/>
         <w:t>Reference</w:t>
       </w:r>
     </w:p>
@@ -262,7 +281,7 @@
 </file>
 
 <file path=word/numbering.xml><?xml version="1.0" encoding="utf-8"?>
-<w:numbering xmlns:wpc="http://schemas.microsoft.com/office/word/2010/wordprocessingCanvas" xmlns:cx="http://schemas.microsoft.com/office/drawing/2014/chartex" xmlns:cx1="http://schemas.microsoft.com/office/drawing/2015/9/8/chartex" xmlns:cx2="http://schemas.microsoft.com/office/drawing/2015/10/21/chartex" xmlns:cx3="http://schemas.microsoft.com/office/drawing/2016/5/9/chartex" xmlns:cx4="http://schemas.microsoft.com/office/drawing/2016/5/10/chartex" xmlns:cx5="http://schemas.microsoft.com/office/drawing/2016/5/11/chartex" xmlns:cx6="http://schemas.microsoft.com/office/drawing/2016/5/12/chartex" xmlns:cx7="http://schemas.microsoft.com/office/drawing/2016/5/13/chartex" xmlns:cx8="http://schemas.microsoft.com/office/drawing/2016/5/14/chartex" xmlns:mc="http://schemas.openxmlformats.org/markup-compatibility/2006" xmlns:aink="http://schemas.microsoft.com/office/drawing/2016/ink" xmlns:am3d="http://schemas.microsoft.com/office/drawing/2017/model3d" xmlns:o="urn:schemas-microsoft-com:office:office" xmlns:r="http://schemas.openxmlformats.org/officeDocument/2006/relationships" xmlns:m="http://schemas.openxmlformats.org/officeDocument/2006/math" xmlns:v="urn:schemas-microsoft-com:vml" xmlns:wp14="http://schemas.microsoft.com/office/word/2010/wordprocessingDrawing" xmlns:wp="http://schemas.openxmlformats.org/drawingml/2006/wordprocessingDrawing" xmlns:w10="urn:schemas-microsoft-com:office:word" xmlns:w="http://schemas.openxmlformats.org/wordprocessingml/2006/main" xmlns:w14="http://schemas.microsoft.com/office/word/2010/wordml" xmlns:w15="http://schemas.microsoft.com/office/word/2012/wordml" xmlns:w16cid="http://schemas.microsoft.com/office/word/2016/wordml/cid" xmlns:w16se="http://schemas.microsoft.com/office/word/2015/wordml/symex" xmlns:wpg="http://schemas.microsoft.com/office/word/2010/wordprocessingGroup" xmlns:wpi="http://schemas.microsoft.com/office/word/2010/wordprocessingInk" xmlns:wne="http://schemas.microsoft.com/office/word/2006/wordml" xmlns:wps="http://schemas.microsoft.com/office/word/2010/wordprocessingShape" mc:Ignorable="w14 w15 w16se w16cid wp14">
+<w:numbering xmlns:wpc="http://schemas.microsoft.com/office/word/2010/wordprocessingCanvas" xmlns:mc="http://schemas.openxmlformats.org/markup-compatibility/2006" xmlns:o="urn:schemas-microsoft-com:office:office" xmlns:r="http://schemas.openxmlformats.org/officeDocument/2006/relationships" xmlns:m="http://schemas.openxmlformats.org/officeDocument/2006/math" xmlns:v="urn:schemas-microsoft-com:vml" xmlns:wp14="http://schemas.microsoft.com/office/word/2010/wordprocessingDrawing" xmlns:wp="http://schemas.openxmlformats.org/drawingml/2006/wordprocessingDrawing" xmlns:w10="urn:schemas-microsoft-com:office:word" xmlns:w="http://schemas.openxmlformats.org/wordprocessingml/2006/main" xmlns:w14="http://schemas.microsoft.com/office/word/2010/wordml" xmlns:w15="http://schemas.microsoft.com/office/word/2012/wordml" xmlns:wpg="http://schemas.microsoft.com/office/word/2010/wordprocessingGroup" xmlns:wpi="http://schemas.microsoft.com/office/word/2010/wordprocessingInk" xmlns:wne="http://schemas.microsoft.com/office/word/2006/wordml" xmlns:wps="http://schemas.microsoft.com/office/word/2010/wordprocessingShape" mc:Ignorable="w14 w15 wp14">
   <w:abstractNum w:abstractNumId="0" w15:restartNumberingAfterBreak="0">
     <w:nsid w:val="2A5823BF"/>
     <w:multiLevelType w:val="multilevel"/>
@@ -391,7 +410,7 @@
 </file>
 
 <file path=word/styles.xml><?xml version="1.0" encoding="utf-8"?>
-<w:styles xmlns:mc="http://schemas.openxmlformats.org/markup-compatibility/2006" xmlns:r="http://schemas.openxmlformats.org/officeDocument/2006/relationships" xmlns:w="http://schemas.openxmlformats.org/wordprocessingml/2006/main" xmlns:w14="http://schemas.microsoft.com/office/word/2010/wordml" xmlns:w15="http://schemas.microsoft.com/office/word/2012/wordml" xmlns:w16cid="http://schemas.microsoft.com/office/word/2016/wordml/cid" xmlns:w16se="http://schemas.microsoft.com/office/word/2015/wordml/symex" mc:Ignorable="w14 w15 w16se w16cid">
+<w:styles xmlns:mc="http://schemas.openxmlformats.org/markup-compatibility/2006" xmlns:r="http://schemas.openxmlformats.org/officeDocument/2006/relationships" xmlns:w="http://schemas.openxmlformats.org/wordprocessingml/2006/main" xmlns:w14="http://schemas.microsoft.com/office/word/2010/wordml" xmlns:w15="http://schemas.microsoft.com/office/word/2012/wordml" mc:Ignorable="w14 w15">
   <w:docDefaults>
     <w:rPrDefault>
       <w:rPr>
@@ -407,7 +426,7 @@
       </w:pPr>
     </w:pPrDefault>
   </w:docDefaults>
-  <w:latentStyles w:defLockedState="0" w:defUIPriority="99" w:defSemiHidden="0" w:defUnhideWhenUsed="0" w:defQFormat="0" w:count="375">
+  <w:latentStyles w:defLockedState="0" w:defUIPriority="99" w:defSemiHidden="0" w:defUnhideWhenUsed="0" w:defQFormat="0" w:count="371">
     <w:lsdException w:name="Normal" w:uiPriority="0" w:qFormat="1"/>
     <w:lsdException w:name="heading 1" w:uiPriority="9" w:qFormat="1"/>
     <w:lsdException w:name="heading 2" w:semiHidden="1" w:uiPriority="9" w:unhideWhenUsed="1" w:qFormat="1"/>
@@ -513,6 +532,7 @@
     <w:lsdException w:name="HTML Sample" w:semiHidden="1" w:unhideWhenUsed="1"/>
     <w:lsdException w:name="HTML Typewriter" w:semiHidden="1" w:unhideWhenUsed="1"/>
     <w:lsdException w:name="HTML Variable" w:semiHidden="1" w:unhideWhenUsed="1"/>
+    <w:lsdException w:name="Normal Table" w:semiHidden="1" w:unhideWhenUsed="1"/>
     <w:lsdException w:name="annotation subject" w:semiHidden="1" w:unhideWhenUsed="1"/>
     <w:lsdException w:name="No List" w:semiHidden="1" w:unhideWhenUsed="1"/>
     <w:lsdException w:name="Outline List 1" w:semiHidden="1" w:unhideWhenUsed="1"/>
@@ -556,8 +576,10 @@
     <w:lsdException w:name="Table Elegant" w:semiHidden="1" w:unhideWhenUsed="1"/>
     <w:lsdException w:name="Table Professional" w:semiHidden="1" w:unhideWhenUsed="1"/>
     <w:lsdException w:name="Table Subtle 1" w:semiHidden="1" w:unhideWhenUsed="1"/>
+    <w:lsdException w:name="Table Subtle 2" w:semiHidden="1" w:unhideWhenUsed="1"/>
     <w:lsdException w:name="Table Web 1" w:semiHidden="1" w:unhideWhenUsed="1"/>
     <w:lsdException w:name="Table Web 2" w:semiHidden="1" w:unhideWhenUsed="1"/>
+    <w:lsdException w:name="Table Web 3" w:semiHidden="1" w:unhideWhenUsed="1"/>
     <w:lsdException w:name="Balloon Text" w:semiHidden="1" w:unhideWhenUsed="1"/>
     <w:lsdException w:name="Table Grid" w:uiPriority="39"/>
     <w:lsdException w:name="Table Theme" w:semiHidden="1" w:unhideWhenUsed="1"/>
@@ -776,10 +798,6 @@
     <w:lsdException w:name="List Table 5 Dark Accent 6" w:uiPriority="50"/>
     <w:lsdException w:name="List Table 6 Colorful Accent 6" w:uiPriority="51"/>
     <w:lsdException w:name="List Table 7 Colorful Accent 6" w:uiPriority="52"/>
-    <w:lsdException w:name="Mention" w:semiHidden="1" w:unhideWhenUsed="1"/>
-    <w:lsdException w:name="Smart Hyperlink" w:semiHidden="1" w:unhideWhenUsed="1"/>
-    <w:lsdException w:name="Hashtag" w:semiHidden="1" w:unhideWhenUsed="1"/>
-    <w:lsdException w:name="Unresolved Mention" w:semiHidden="1" w:unhideWhenUsed="1"/>
   </w:latentStyles>
   <w:style w:type="paragraph" w:default="1" w:styleId="Normal">
     <w:name w:val="Normal"/>

</xml_diff>